<commit_message>
quick last minute changes to first responders
</commit_message>
<xml_diff>
--- a/doc/Vongdara_Wong_FoodBudgeter_Doc.docx
+++ b/doc/Vongdara_Wong_FoodBudgeter_Doc.docx
@@ -1,6 +1,6 @@
 
 <file path=word/document.xml><?xml version="1.0" encoding="utf-8"?>
-<w:document xmlns:wpc="http://schemas.microsoft.com/office/word/2010/wordprocessingCanvas" xmlns:mc="http://schemas.openxmlformats.org/markup-compatibility/2006" xmlns:o="urn:schemas-microsoft-com:office:office" xmlns:r="http://schemas.openxmlformats.org/officeDocument/2006/relationships" xmlns:m="http://schemas.openxmlformats.org/officeDocument/2006/math" xmlns:v="urn:schemas-microsoft-com:vml" xmlns:wp14="http://schemas.microsoft.com/office/word/2010/wordprocessingDrawing" xmlns:wp="http://schemas.openxmlformats.org/drawingml/2006/wordprocessingDrawing" xmlns:w10="urn:schemas-microsoft-com:office:word" xmlns:w="http://schemas.openxmlformats.org/wordprocessingml/2006/main" xmlns:w14="http://schemas.microsoft.com/office/word/2010/wordml" xmlns:wpg="http://schemas.microsoft.com/office/word/2010/wordprocessingGroup" xmlns:wpi="http://schemas.microsoft.com/office/word/2010/wordprocessingInk" xmlns:wne="http://schemas.microsoft.com/office/word/2006/wordml" xmlns:wps="http://schemas.microsoft.com/office/word/2010/wordprocessingShape" mc:Ignorable="w14 wp14">
+<w:document xmlns:wpc="http://schemas.microsoft.com/office/word/2010/wordprocessingCanvas" xmlns:mo="http://schemas.microsoft.com/office/mac/office/2008/main" xmlns:mc="http://schemas.openxmlformats.org/markup-compatibility/2006" xmlns:mv="urn:schemas-microsoft-com:mac:vml" xmlns:o="urn:schemas-microsoft-com:office:office" xmlns:r="http://schemas.openxmlformats.org/officeDocument/2006/relationships" xmlns:m="http://schemas.openxmlformats.org/officeDocument/2006/math" xmlns:v="urn:schemas-microsoft-com:vml" xmlns:wp14="http://schemas.microsoft.com/office/word/2010/wordprocessingDrawing" xmlns:wp="http://schemas.openxmlformats.org/drawingml/2006/wordprocessingDrawing" xmlns:w10="urn:schemas-microsoft-com:office:word" xmlns:w="http://schemas.openxmlformats.org/wordprocessingml/2006/main" xmlns:w14="http://schemas.microsoft.com/office/word/2010/wordml" xmlns:wpg="http://schemas.microsoft.com/office/word/2010/wordprocessingGroup" xmlns:wpi="http://schemas.microsoft.com/office/word/2010/wordprocessingInk" xmlns:wne="http://schemas.microsoft.com/office/word/2006/wordml" xmlns:wps="http://schemas.microsoft.com/office/word/2010/wordprocessingShape" mc:Ignorable="w14 wp14">
   <w:background w:color="FFFFFF"/>
   <w:body>
     <w:p/>
@@ -42,16 +42,31 @@
         <w:jc w:val="center"/>
       </w:pPr>
       <w:r>
-        <w:t>4002-542 Native Mobile App Development</w:t>
-      </w:r>
+        <w:t xml:space="preserve">4002-542 Native Mobile App </w:t>
+      </w:r>
+      <w:proofErr w:type="gramStart"/>
+      <w:r>
+        <w:t>Development</w:t>
+      </w:r>
+      <w:proofErr w:type="gramEnd"/>
     </w:p>
     <w:p>
       <w:pPr>
         <w:jc w:val="center"/>
       </w:pPr>
-      <w:r>
-        <w:t>Akia Vongdara</w:t>
-      </w:r>
+      <w:proofErr w:type="spellStart"/>
+      <w:r>
+        <w:t>Akia</w:t>
+      </w:r>
+      <w:proofErr w:type="spellEnd"/>
+      <w:r>
+        <w:t xml:space="preserve"> </w:t>
+      </w:r>
+      <w:proofErr w:type="spellStart"/>
+      <w:r>
+        <w:t>Vongdara</w:t>
+      </w:r>
+      <w:proofErr w:type="spellEnd"/>
       <w:r>
         <w:t>,</w:t>
       </w:r>
@@ -104,7 +119,8 @@
             </w:tabs>
             <w:rPr>
               <w:noProof/>
-              <w:lang w:eastAsia="zh-CN"/>
+              <w:sz w:val="24"/>
+              <w:szCs w:val="24"/>
             </w:rPr>
           </w:pPr>
           <w:r>
@@ -125,63 +141,53 @@
             </w:rPr>
             <w:fldChar w:fldCharType="separate"/>
           </w:r>
-          <w:hyperlink w:anchor="_Toc356394485" w:history="1">
-            <w:r>
-              <w:rPr>
-                <w:rStyle w:val="Hyperlink"/>
-                <w:noProof/>
-              </w:rPr>
-              <w:t>Definition Statement</w:t>
-            </w:r>
-            <w:r>
-              <w:rPr>
-                <w:noProof/>
-                <w:webHidden/>
-              </w:rPr>
-              <w:tab/>
-            </w:r>
-            <w:r>
-              <w:rPr>
-                <w:noProof/>
-                <w:webHidden/>
-              </w:rPr>
-              <w:fldChar w:fldCharType="begin"/>
-            </w:r>
-            <w:r>
-              <w:rPr>
-                <w:noProof/>
-                <w:webHidden/>
-              </w:rPr>
-              <w:instrText xml:space="preserve"> PAGEREF _Toc356394485 \h </w:instrText>
-            </w:r>
-            <w:r>
-              <w:rPr>
-                <w:noProof/>
-                <w:webHidden/>
-              </w:rPr>
-            </w:r>
-            <w:r>
-              <w:rPr>
-                <w:noProof/>
-                <w:webHidden/>
-              </w:rPr>
-              <w:fldChar w:fldCharType="separate"/>
-            </w:r>
-            <w:r>
-              <w:rPr>
-                <w:noProof/>
-                <w:webHidden/>
-              </w:rPr>
-              <w:t>3</w:t>
-            </w:r>
-            <w:r>
-              <w:rPr>
-                <w:noProof/>
-                <w:webHidden/>
-              </w:rPr>
-              <w:fldChar w:fldCharType="end"/>
-            </w:r>
-          </w:hyperlink>
+          <w:r>
+            <w:rPr>
+              <w:noProof/>
+            </w:rPr>
+            <w:t>Definition Statement</w:t>
+          </w:r>
+          <w:r>
+            <w:rPr>
+              <w:noProof/>
+            </w:rPr>
+            <w:tab/>
+          </w:r>
+          <w:r>
+            <w:rPr>
+              <w:noProof/>
+            </w:rPr>
+            <w:fldChar w:fldCharType="begin"/>
+          </w:r>
+          <w:r>
+            <w:rPr>
+              <w:noProof/>
+            </w:rPr>
+            <w:instrText xml:space="preserve"> PAGEREF _Toc230314568 \h </w:instrText>
+          </w:r>
+          <w:r>
+            <w:rPr>
+              <w:noProof/>
+            </w:rPr>
+          </w:r>
+          <w:r>
+            <w:rPr>
+              <w:noProof/>
+            </w:rPr>
+            <w:fldChar w:fldCharType="separate"/>
+          </w:r>
+          <w:r>
+            <w:rPr>
+              <w:noProof/>
+            </w:rPr>
+            <w:t>3</w:t>
+          </w:r>
+          <w:r>
+            <w:rPr>
+              <w:noProof/>
+            </w:rPr>
+            <w:fldChar w:fldCharType="end"/>
+          </w:r>
         </w:p>
         <w:p>
           <w:pPr>
@@ -192,65 +198,58 @@
             <w:rPr>
               <w:rFonts w:asciiTheme="minorHAnsi" w:eastAsiaTheme="minorEastAsia" w:hAnsiTheme="minorHAnsi" w:cstheme="minorBidi"/>
               <w:noProof/>
+              <w:sz w:val="24"/>
+              <w:szCs w:val="24"/>
+              <w:lang w:eastAsia="ja-JP"/>
             </w:rPr>
           </w:pPr>
-          <w:hyperlink w:anchor="_Toc356394486" w:history="1">
-            <w:r>
-              <w:rPr>
-                <w:rStyle w:val="Hyperlink"/>
-                <w:noProof/>
-              </w:rPr>
-              <w:t>Market Research</w:t>
-            </w:r>
-            <w:r>
-              <w:rPr>
-                <w:noProof/>
-                <w:webHidden/>
-              </w:rPr>
-              <w:tab/>
-            </w:r>
-            <w:r>
-              <w:rPr>
-                <w:noProof/>
-                <w:webHidden/>
-              </w:rPr>
-              <w:fldChar w:fldCharType="begin"/>
-            </w:r>
-            <w:r>
-              <w:rPr>
-                <w:noProof/>
-                <w:webHidden/>
-              </w:rPr>
-              <w:instrText xml:space="preserve"> PAGEREF _Toc356394486 \h </w:instrText>
-            </w:r>
-            <w:r>
-              <w:rPr>
-                <w:noProof/>
-                <w:webHidden/>
-              </w:rPr>
-            </w:r>
-            <w:r>
-              <w:rPr>
-                <w:noProof/>
-                <w:webHidden/>
-              </w:rPr>
-              <w:fldChar w:fldCharType="separate"/>
-            </w:r>
-            <w:r>
-              <w:rPr>
-                <w:noProof/>
-                <w:webHidden/>
-              </w:rPr>
-              <w:t>4</w:t>
-            </w:r>
-            <w:r>
-              <w:rPr>
-                <w:noProof/>
-                <w:webHidden/>
-              </w:rPr>
-              <w:fldChar w:fldCharType="end"/>
-            </w:r>
-          </w:hyperlink>
+          <w:r>
+            <w:rPr>
+              <w:noProof/>
+            </w:rPr>
+            <w:t>Market Research</w:t>
+          </w:r>
+          <w:r>
+            <w:rPr>
+              <w:noProof/>
+            </w:rPr>
+            <w:tab/>
+          </w:r>
+          <w:r>
+            <w:rPr>
+              <w:noProof/>
+            </w:rPr>
+            <w:fldChar w:fldCharType="begin"/>
+          </w:r>
+          <w:r>
+            <w:rPr>
+              <w:noProof/>
+            </w:rPr>
+            <w:instrText xml:space="preserve"> PAGEREF _Toc230314569 \h </w:instrText>
+          </w:r>
+          <w:r>
+            <w:rPr>
+              <w:noProof/>
+            </w:rPr>
+          </w:r>
+          <w:r>
+            <w:rPr>
+              <w:noProof/>
+            </w:rPr>
+            <w:fldChar w:fldCharType="separate"/>
+          </w:r>
+          <w:r>
+            <w:rPr>
+              <w:noProof/>
+            </w:rPr>
+            <w:t>4</w:t>
+          </w:r>
+          <w:r>
+            <w:rPr>
+              <w:noProof/>
+            </w:rPr>
+            <w:fldChar w:fldCharType="end"/>
+          </w:r>
         </w:p>
         <w:p>
           <w:pPr>
@@ -261,65 +260,58 @@
             <w:rPr>
               <w:rFonts w:asciiTheme="minorHAnsi" w:eastAsiaTheme="minorEastAsia" w:hAnsiTheme="minorHAnsi" w:cstheme="minorBidi"/>
               <w:noProof/>
+              <w:sz w:val="24"/>
+              <w:szCs w:val="24"/>
+              <w:lang w:eastAsia="ja-JP"/>
             </w:rPr>
           </w:pPr>
-          <w:hyperlink w:anchor="_Toc356394487" w:history="1">
-            <w:r>
-              <w:rPr>
-                <w:rStyle w:val="Hyperlink"/>
-                <w:noProof/>
-              </w:rPr>
-              <w:t>Sketches</w:t>
-            </w:r>
-            <w:r>
-              <w:rPr>
-                <w:noProof/>
-                <w:webHidden/>
-              </w:rPr>
-              <w:tab/>
-            </w:r>
-            <w:r>
-              <w:rPr>
-                <w:noProof/>
-                <w:webHidden/>
-              </w:rPr>
-              <w:fldChar w:fldCharType="begin"/>
-            </w:r>
-            <w:r>
-              <w:rPr>
-                <w:noProof/>
-                <w:webHidden/>
-              </w:rPr>
-              <w:instrText xml:space="preserve"> PAGEREF _Toc356394487 \h </w:instrText>
-            </w:r>
-            <w:r>
-              <w:rPr>
-                <w:noProof/>
-                <w:webHidden/>
-              </w:rPr>
-            </w:r>
-            <w:r>
-              <w:rPr>
-                <w:noProof/>
-                <w:webHidden/>
-              </w:rPr>
-              <w:fldChar w:fldCharType="separate"/>
-            </w:r>
-            <w:r>
-              <w:rPr>
-                <w:noProof/>
-                <w:webHidden/>
-              </w:rPr>
-              <w:t>5</w:t>
-            </w:r>
-            <w:r>
-              <w:rPr>
-                <w:noProof/>
-                <w:webHidden/>
-              </w:rPr>
-              <w:fldChar w:fldCharType="end"/>
-            </w:r>
-          </w:hyperlink>
+          <w:r>
+            <w:rPr>
+              <w:noProof/>
+            </w:rPr>
+            <w:t>Sketches</w:t>
+          </w:r>
+          <w:r>
+            <w:rPr>
+              <w:noProof/>
+            </w:rPr>
+            <w:tab/>
+          </w:r>
+          <w:r>
+            <w:rPr>
+              <w:noProof/>
+            </w:rPr>
+            <w:fldChar w:fldCharType="begin"/>
+          </w:r>
+          <w:r>
+            <w:rPr>
+              <w:noProof/>
+            </w:rPr>
+            <w:instrText xml:space="preserve"> PAGEREF _Toc230314570 \h </w:instrText>
+          </w:r>
+          <w:r>
+            <w:rPr>
+              <w:noProof/>
+            </w:rPr>
+          </w:r>
+          <w:r>
+            <w:rPr>
+              <w:noProof/>
+            </w:rPr>
+            <w:fldChar w:fldCharType="separate"/>
+          </w:r>
+          <w:r>
+            <w:rPr>
+              <w:noProof/>
+            </w:rPr>
+            <w:t>5</w:t>
+          </w:r>
+          <w:r>
+            <w:rPr>
+              <w:noProof/>
+            </w:rPr>
+            <w:fldChar w:fldCharType="end"/>
+          </w:r>
         </w:p>
         <w:p>
           <w:pPr>
@@ -330,65 +322,58 @@
             <w:rPr>
               <w:rFonts w:asciiTheme="minorHAnsi" w:eastAsiaTheme="minorEastAsia" w:hAnsiTheme="minorHAnsi" w:cstheme="minorBidi"/>
               <w:noProof/>
+              <w:sz w:val="24"/>
+              <w:szCs w:val="24"/>
+              <w:lang w:eastAsia="ja-JP"/>
             </w:rPr>
           </w:pPr>
-          <w:hyperlink w:anchor="_Toc356394488" w:history="1">
-            <w:r>
-              <w:rPr>
-                <w:rStyle w:val="Hyperlink"/>
-                <w:noProof/>
-              </w:rPr>
-              <w:t>Implementations</w:t>
-            </w:r>
-            <w:r>
-              <w:rPr>
-                <w:noProof/>
-                <w:webHidden/>
-              </w:rPr>
-              <w:tab/>
-            </w:r>
-            <w:r>
-              <w:rPr>
-                <w:noProof/>
-                <w:webHidden/>
-              </w:rPr>
-              <w:fldChar w:fldCharType="begin"/>
-            </w:r>
-            <w:r>
-              <w:rPr>
-                <w:noProof/>
-                <w:webHidden/>
-              </w:rPr>
-              <w:instrText xml:space="preserve"> PAGEREF _Toc356394488 \h </w:instrText>
-            </w:r>
-            <w:r>
-              <w:rPr>
-                <w:noProof/>
-                <w:webHidden/>
-              </w:rPr>
-            </w:r>
-            <w:r>
-              <w:rPr>
-                <w:noProof/>
-                <w:webHidden/>
-              </w:rPr>
-              <w:fldChar w:fldCharType="separate"/>
-            </w:r>
-            <w:r>
-              <w:rPr>
-                <w:noProof/>
-                <w:webHidden/>
-              </w:rPr>
-              <w:t>6</w:t>
-            </w:r>
-            <w:r>
-              <w:rPr>
-                <w:noProof/>
-                <w:webHidden/>
-              </w:rPr>
-              <w:fldChar w:fldCharType="end"/>
-            </w:r>
-          </w:hyperlink>
+          <w:r>
+            <w:rPr>
+              <w:noProof/>
+            </w:rPr>
+            <w:t>Implementations</w:t>
+          </w:r>
+          <w:r>
+            <w:rPr>
+              <w:noProof/>
+            </w:rPr>
+            <w:tab/>
+          </w:r>
+          <w:r>
+            <w:rPr>
+              <w:noProof/>
+            </w:rPr>
+            <w:fldChar w:fldCharType="begin"/>
+          </w:r>
+          <w:r>
+            <w:rPr>
+              <w:noProof/>
+            </w:rPr>
+            <w:instrText xml:space="preserve"> PAGEREF _Toc230314571 \h </w:instrText>
+          </w:r>
+          <w:r>
+            <w:rPr>
+              <w:noProof/>
+            </w:rPr>
+          </w:r>
+          <w:r>
+            <w:rPr>
+              <w:noProof/>
+            </w:rPr>
+            <w:fldChar w:fldCharType="separate"/>
+          </w:r>
+          <w:r>
+            <w:rPr>
+              <w:noProof/>
+            </w:rPr>
+            <w:t>6</w:t>
+          </w:r>
+          <w:r>
+            <w:rPr>
+              <w:noProof/>
+            </w:rPr>
+            <w:fldChar w:fldCharType="end"/>
+          </w:r>
         </w:p>
         <w:p>
           <w:pPr>
@@ -398,66 +383,57 @@
             </w:tabs>
             <w:rPr>
               <w:noProof/>
-              <w:lang w:eastAsia="zh-CN"/>
+              <w:sz w:val="24"/>
+              <w:szCs w:val="24"/>
             </w:rPr>
           </w:pPr>
-          <w:hyperlink w:anchor="_Toc356394489" w:history="1">
-            <w:r>
-              <w:rPr>
-                <w:rStyle w:val="Hyperlink"/>
-                <w:noProof/>
-              </w:rPr>
-              <w:t>Current State of Implementation</w:t>
-            </w:r>
-            <w:r>
-              <w:rPr>
-                <w:noProof/>
-                <w:webHidden/>
-              </w:rPr>
-              <w:tab/>
-            </w:r>
-            <w:r>
-              <w:rPr>
-                <w:noProof/>
-                <w:webHidden/>
-              </w:rPr>
-              <w:fldChar w:fldCharType="begin"/>
-            </w:r>
-            <w:r>
-              <w:rPr>
-                <w:noProof/>
-                <w:webHidden/>
-              </w:rPr>
-              <w:instrText xml:space="preserve"> PAGEREF _Toc356394489 \h </w:instrText>
-            </w:r>
-            <w:r>
-              <w:rPr>
-                <w:noProof/>
-                <w:webHidden/>
-              </w:rPr>
-            </w:r>
-            <w:r>
-              <w:rPr>
-                <w:noProof/>
-                <w:webHidden/>
-              </w:rPr>
-              <w:fldChar w:fldCharType="separate"/>
-            </w:r>
-            <w:r>
-              <w:rPr>
-                <w:noProof/>
-                <w:webHidden/>
-              </w:rPr>
-              <w:t>7</w:t>
-            </w:r>
-            <w:r>
-              <w:rPr>
-                <w:noProof/>
-                <w:webHidden/>
-              </w:rPr>
-              <w:fldChar w:fldCharType="end"/>
-            </w:r>
-          </w:hyperlink>
+          <w:r>
+            <w:rPr>
+              <w:noProof/>
+            </w:rPr>
+            <w:t>Current State of Implementation</w:t>
+          </w:r>
+          <w:r>
+            <w:rPr>
+              <w:noProof/>
+            </w:rPr>
+            <w:tab/>
+          </w:r>
+          <w:r>
+            <w:rPr>
+              <w:noProof/>
+            </w:rPr>
+            <w:fldChar w:fldCharType="begin"/>
+          </w:r>
+          <w:r>
+            <w:rPr>
+              <w:noProof/>
+            </w:rPr>
+            <w:instrText xml:space="preserve"> PAGEREF _Toc230314572 \h </w:instrText>
+          </w:r>
+          <w:r>
+            <w:rPr>
+              <w:noProof/>
+            </w:rPr>
+          </w:r>
+          <w:r>
+            <w:rPr>
+              <w:noProof/>
+            </w:rPr>
+            <w:fldChar w:fldCharType="separate"/>
+          </w:r>
+          <w:r>
+            <w:rPr>
+              <w:noProof/>
+            </w:rPr>
+            <w:t>7</w:t>
+          </w:r>
+          <w:r>
+            <w:rPr>
+              <w:noProof/>
+            </w:rPr>
+            <w:fldChar w:fldCharType="end"/>
+          </w:r>
         </w:p>
         <w:p>
           <w:pPr>
@@ -467,66 +443,59 @@
             </w:tabs>
             <w:rPr>
               <w:noProof/>
-              <w:lang w:eastAsia="zh-CN"/>
+              <w:sz w:val="24"/>
+              <w:szCs w:val="24"/>
             </w:rPr>
           </w:pPr>
-          <w:hyperlink w:anchor="_Toc356394490" w:history="1">
-            <w:r>
-              <w:rPr>
-                <w:rStyle w:val="Hyperlink"/>
-                <w:noProof/>
-              </w:rPr>
-              <w:t>Future Releases</w:t>
-            </w:r>
-            <w:r>
-              <w:rPr>
-                <w:noProof/>
-                <w:webHidden/>
-              </w:rPr>
-              <w:tab/>
-            </w:r>
-            <w:r>
-              <w:rPr>
-                <w:noProof/>
-                <w:webHidden/>
-              </w:rPr>
-              <w:fldChar w:fldCharType="begin"/>
-            </w:r>
-            <w:r>
-              <w:rPr>
-                <w:noProof/>
-                <w:webHidden/>
-              </w:rPr>
-              <w:instrText xml:space="preserve"> PAGEREF _Toc356394490 \h </w:instrText>
-            </w:r>
-            <w:r>
-              <w:rPr>
-                <w:noProof/>
-                <w:webHidden/>
-              </w:rPr>
-            </w:r>
-            <w:r>
-              <w:rPr>
-                <w:noProof/>
-                <w:webHidden/>
-              </w:rPr>
-              <w:fldChar w:fldCharType="separate"/>
-            </w:r>
-            <w:r>
-              <w:rPr>
-                <w:noProof/>
-                <w:webHidden/>
-              </w:rPr>
-              <w:t>7</w:t>
-            </w:r>
-            <w:r>
-              <w:rPr>
-                <w:noProof/>
-                <w:webHidden/>
-              </w:rPr>
-              <w:fldChar w:fldCharType="end"/>
-            </w:r>
-          </w:hyperlink>
+          <w:r>
+            <w:rPr>
+              <w:noProof/>
+            </w:rPr>
+            <w:t>Future Releases</w:t>
+          </w:r>
+          <w:r>
+            <w:rPr>
+              <w:noProof/>
+            </w:rPr>
+            <w:tab/>
+          </w:r>
+          <w:r>
+            <w:rPr>
+              <w:noProof/>
+            </w:rPr>
+            <w:fldChar w:fldCharType="begin"/>
+          </w:r>
+          <w:r>
+            <w:rPr>
+              <w:noProof/>
+            </w:rPr>
+            <w:instrText xml:space="preserve"> PAGEREF _Toc230314573 \h </w:instrText>
+          </w:r>
+          <w:r>
+            <w:rPr>
+              <w:noProof/>
+            </w:rPr>
+          </w:r>
+          <w:r>
+            <w:rPr>
+              <w:noProof/>
+            </w:rPr>
+            <w:fldChar w:fldCharType="separate"/>
+          </w:r>
+          <w:r>
+            <w:rPr>
+              <w:noProof/>
+            </w:rPr>
+            <w:t>7</w:t>
+          </w:r>
+          <w:r>
+            <w:rPr>
+              <w:noProof/>
+            </w:rPr>
+            <w:fldChar w:fldCharType="end"/>
+          </w:r>
+          <w:bookmarkStart w:id="0" w:name="_GoBack"/>
+          <w:bookmarkEnd w:id="0"/>
         </w:p>
         <w:p>
           <w:pPr>
@@ -536,66 +505,57 @@
             </w:tabs>
             <w:rPr>
               <w:noProof/>
-              <w:lang w:eastAsia="zh-CN"/>
+              <w:sz w:val="24"/>
+              <w:szCs w:val="24"/>
             </w:rPr>
           </w:pPr>
-          <w:hyperlink w:anchor="_Toc356394491" w:history="1">
-            <w:r>
-              <w:rPr>
-                <w:rStyle w:val="Hyperlink"/>
-                <w:noProof/>
-              </w:rPr>
-              <w:t>Self Evaluation</w:t>
-            </w:r>
-            <w:r>
-              <w:rPr>
-                <w:noProof/>
-                <w:webHidden/>
-              </w:rPr>
-              <w:tab/>
-            </w:r>
-            <w:r>
-              <w:rPr>
-                <w:noProof/>
-                <w:webHidden/>
-              </w:rPr>
-              <w:fldChar w:fldCharType="begin"/>
-            </w:r>
-            <w:r>
-              <w:rPr>
-                <w:noProof/>
-                <w:webHidden/>
-              </w:rPr>
-              <w:instrText xml:space="preserve"> PAGEREF _Toc356394491 \h </w:instrText>
-            </w:r>
-            <w:r>
-              <w:rPr>
-                <w:noProof/>
-                <w:webHidden/>
-              </w:rPr>
-            </w:r>
-            <w:r>
-              <w:rPr>
-                <w:noProof/>
-                <w:webHidden/>
-              </w:rPr>
-              <w:fldChar w:fldCharType="separate"/>
-            </w:r>
-            <w:r>
-              <w:rPr>
-                <w:noProof/>
-                <w:webHidden/>
-              </w:rPr>
-              <w:t>8</w:t>
-            </w:r>
-            <w:r>
-              <w:rPr>
-                <w:noProof/>
-                <w:webHidden/>
-              </w:rPr>
-              <w:fldChar w:fldCharType="end"/>
-            </w:r>
-          </w:hyperlink>
+          <w:r>
+            <w:rPr>
+              <w:noProof/>
+            </w:rPr>
+            <w:t>Self Evaluation</w:t>
+          </w:r>
+          <w:r>
+            <w:rPr>
+              <w:noProof/>
+            </w:rPr>
+            <w:tab/>
+          </w:r>
+          <w:r>
+            <w:rPr>
+              <w:noProof/>
+            </w:rPr>
+            <w:fldChar w:fldCharType="begin"/>
+          </w:r>
+          <w:r>
+            <w:rPr>
+              <w:noProof/>
+            </w:rPr>
+            <w:instrText xml:space="preserve"> PAGEREF _Toc230314574 \h </w:instrText>
+          </w:r>
+          <w:r>
+            <w:rPr>
+              <w:noProof/>
+            </w:rPr>
+          </w:r>
+          <w:r>
+            <w:rPr>
+              <w:noProof/>
+            </w:rPr>
+            <w:fldChar w:fldCharType="separate"/>
+          </w:r>
+          <w:r>
+            <w:rPr>
+              <w:noProof/>
+            </w:rPr>
+            <w:t>8</w:t>
+          </w:r>
+          <w:r>
+            <w:rPr>
+              <w:noProof/>
+            </w:rPr>
+            <w:fldChar w:fldCharType="end"/>
+          </w:r>
         </w:p>
         <w:p>
           <w:pPr>
@@ -606,65 +566,58 @@
             <w:rPr>
               <w:rFonts w:asciiTheme="minorHAnsi" w:eastAsiaTheme="minorEastAsia" w:hAnsiTheme="minorHAnsi" w:cstheme="minorBidi"/>
               <w:noProof/>
+              <w:sz w:val="24"/>
+              <w:szCs w:val="24"/>
+              <w:lang w:eastAsia="ja-JP"/>
             </w:rPr>
           </w:pPr>
-          <w:hyperlink w:anchor="_Toc356394492" w:history="1">
-            <w:r>
-              <w:rPr>
-                <w:rStyle w:val="Hyperlink"/>
-                <w:noProof/>
-              </w:rPr>
-              <w:t>Definition Statement and Features</w:t>
-            </w:r>
-            <w:r>
-              <w:rPr>
-                <w:noProof/>
-                <w:webHidden/>
-              </w:rPr>
-              <w:tab/>
-            </w:r>
-            <w:r>
-              <w:rPr>
-                <w:noProof/>
-                <w:webHidden/>
-              </w:rPr>
-              <w:fldChar w:fldCharType="begin"/>
-            </w:r>
-            <w:r>
-              <w:rPr>
-                <w:noProof/>
-                <w:webHidden/>
-              </w:rPr>
-              <w:instrText xml:space="preserve"> PAGEREF _Toc356394492 \h </w:instrText>
-            </w:r>
-            <w:r>
-              <w:rPr>
-                <w:noProof/>
-                <w:webHidden/>
-              </w:rPr>
-            </w:r>
-            <w:r>
-              <w:rPr>
-                <w:noProof/>
-                <w:webHidden/>
-              </w:rPr>
-              <w:fldChar w:fldCharType="separate"/>
-            </w:r>
-            <w:r>
-              <w:rPr>
-                <w:noProof/>
-                <w:webHidden/>
-              </w:rPr>
-              <w:t>8</w:t>
-            </w:r>
-            <w:r>
-              <w:rPr>
-                <w:noProof/>
-                <w:webHidden/>
-              </w:rPr>
-              <w:fldChar w:fldCharType="end"/>
-            </w:r>
-          </w:hyperlink>
+          <w:r>
+            <w:rPr>
+              <w:noProof/>
+            </w:rPr>
+            <w:t>Definition Statement and Features</w:t>
+          </w:r>
+          <w:r>
+            <w:rPr>
+              <w:noProof/>
+            </w:rPr>
+            <w:tab/>
+          </w:r>
+          <w:r>
+            <w:rPr>
+              <w:noProof/>
+            </w:rPr>
+            <w:fldChar w:fldCharType="begin"/>
+          </w:r>
+          <w:r>
+            <w:rPr>
+              <w:noProof/>
+            </w:rPr>
+            <w:instrText xml:space="preserve"> PAGEREF _Toc230314575 \h </w:instrText>
+          </w:r>
+          <w:r>
+            <w:rPr>
+              <w:noProof/>
+            </w:rPr>
+          </w:r>
+          <w:r>
+            <w:rPr>
+              <w:noProof/>
+            </w:rPr>
+            <w:fldChar w:fldCharType="separate"/>
+          </w:r>
+          <w:r>
+            <w:rPr>
+              <w:noProof/>
+            </w:rPr>
+            <w:t>8</w:t>
+          </w:r>
+          <w:r>
+            <w:rPr>
+              <w:noProof/>
+            </w:rPr>
+            <w:fldChar w:fldCharType="end"/>
+          </w:r>
         </w:p>
         <w:p>
           <w:pPr>
@@ -675,65 +628,58 @@
             <w:rPr>
               <w:rFonts w:asciiTheme="minorHAnsi" w:eastAsiaTheme="minorEastAsia" w:hAnsiTheme="minorHAnsi" w:cstheme="minorBidi"/>
               <w:noProof/>
+              <w:sz w:val="24"/>
+              <w:szCs w:val="24"/>
+              <w:lang w:eastAsia="ja-JP"/>
             </w:rPr>
           </w:pPr>
-          <w:hyperlink w:anchor="_Toc356394493" w:history="1">
-            <w:r>
-              <w:rPr>
-                <w:rStyle w:val="Hyperlink"/>
-                <w:noProof/>
-              </w:rPr>
-              <w:t>iOS Software Design</w:t>
-            </w:r>
-            <w:r>
-              <w:rPr>
-                <w:noProof/>
-                <w:webHidden/>
-              </w:rPr>
-              <w:tab/>
-            </w:r>
-            <w:r>
-              <w:rPr>
-                <w:noProof/>
-                <w:webHidden/>
-              </w:rPr>
-              <w:fldChar w:fldCharType="begin"/>
-            </w:r>
-            <w:r>
-              <w:rPr>
-                <w:noProof/>
-                <w:webHidden/>
-              </w:rPr>
-              <w:instrText xml:space="preserve"> PAGEREF _Toc356394493 \h </w:instrText>
-            </w:r>
-            <w:r>
-              <w:rPr>
-                <w:noProof/>
-                <w:webHidden/>
-              </w:rPr>
-            </w:r>
-            <w:r>
-              <w:rPr>
-                <w:noProof/>
-                <w:webHidden/>
-              </w:rPr>
-              <w:fldChar w:fldCharType="separate"/>
-            </w:r>
-            <w:r>
-              <w:rPr>
-                <w:noProof/>
-                <w:webHidden/>
-              </w:rPr>
-              <w:t>9</w:t>
-            </w:r>
-            <w:r>
-              <w:rPr>
-                <w:noProof/>
-                <w:webHidden/>
-              </w:rPr>
-              <w:fldChar w:fldCharType="end"/>
-            </w:r>
-          </w:hyperlink>
+          <w:r>
+            <w:rPr>
+              <w:noProof/>
+            </w:rPr>
+            <w:t>iOS Software Design</w:t>
+          </w:r>
+          <w:r>
+            <w:rPr>
+              <w:noProof/>
+            </w:rPr>
+            <w:tab/>
+          </w:r>
+          <w:r>
+            <w:rPr>
+              <w:noProof/>
+            </w:rPr>
+            <w:fldChar w:fldCharType="begin"/>
+          </w:r>
+          <w:r>
+            <w:rPr>
+              <w:noProof/>
+            </w:rPr>
+            <w:instrText xml:space="preserve"> PAGEREF _Toc230314576 \h </w:instrText>
+          </w:r>
+          <w:r>
+            <w:rPr>
+              <w:noProof/>
+            </w:rPr>
+          </w:r>
+          <w:r>
+            <w:rPr>
+              <w:noProof/>
+            </w:rPr>
+            <w:fldChar w:fldCharType="separate"/>
+          </w:r>
+          <w:r>
+            <w:rPr>
+              <w:noProof/>
+            </w:rPr>
+            <w:t>9</w:t>
+          </w:r>
+          <w:r>
+            <w:rPr>
+              <w:noProof/>
+            </w:rPr>
+            <w:fldChar w:fldCharType="end"/>
+          </w:r>
         </w:p>
         <w:p>
           <w:pPr>
@@ -744,65 +690,58 @@
             <w:rPr>
               <w:rFonts w:asciiTheme="minorHAnsi" w:eastAsiaTheme="minorEastAsia" w:hAnsiTheme="minorHAnsi" w:cstheme="minorBidi"/>
               <w:noProof/>
+              <w:sz w:val="24"/>
+              <w:szCs w:val="24"/>
+              <w:lang w:eastAsia="ja-JP"/>
             </w:rPr>
           </w:pPr>
-          <w:hyperlink w:anchor="_Toc356394494" w:history="1">
-            <w:r>
-              <w:rPr>
-                <w:rStyle w:val="Hyperlink"/>
-                <w:noProof/>
-              </w:rPr>
-              <w:t>Database Modeling</w:t>
-            </w:r>
-            <w:r>
-              <w:rPr>
-                <w:noProof/>
-                <w:webHidden/>
-              </w:rPr>
-              <w:tab/>
-            </w:r>
-            <w:r>
-              <w:rPr>
-                <w:noProof/>
-                <w:webHidden/>
-              </w:rPr>
-              <w:fldChar w:fldCharType="begin"/>
-            </w:r>
-            <w:r>
-              <w:rPr>
-                <w:noProof/>
-                <w:webHidden/>
-              </w:rPr>
-              <w:instrText xml:space="preserve"> PAGEREF _Toc356394494 \h </w:instrText>
-            </w:r>
-            <w:r>
-              <w:rPr>
-                <w:noProof/>
-                <w:webHidden/>
-              </w:rPr>
-            </w:r>
-            <w:r>
-              <w:rPr>
-                <w:noProof/>
-                <w:webHidden/>
-              </w:rPr>
-              <w:fldChar w:fldCharType="separate"/>
-            </w:r>
-            <w:r>
-              <w:rPr>
-                <w:noProof/>
-                <w:webHidden/>
-              </w:rPr>
-              <w:t>10</w:t>
-            </w:r>
-            <w:r>
-              <w:rPr>
-                <w:noProof/>
-                <w:webHidden/>
-              </w:rPr>
-              <w:fldChar w:fldCharType="end"/>
-            </w:r>
-          </w:hyperlink>
+          <w:r>
+            <w:rPr>
+              <w:noProof/>
+            </w:rPr>
+            <w:t>Database Modeling</w:t>
+          </w:r>
+          <w:r>
+            <w:rPr>
+              <w:noProof/>
+            </w:rPr>
+            <w:tab/>
+          </w:r>
+          <w:r>
+            <w:rPr>
+              <w:noProof/>
+            </w:rPr>
+            <w:fldChar w:fldCharType="begin"/>
+          </w:r>
+          <w:r>
+            <w:rPr>
+              <w:noProof/>
+            </w:rPr>
+            <w:instrText xml:space="preserve"> PAGEREF _Toc230314577 \h </w:instrText>
+          </w:r>
+          <w:r>
+            <w:rPr>
+              <w:noProof/>
+            </w:rPr>
+          </w:r>
+          <w:r>
+            <w:rPr>
+              <w:noProof/>
+            </w:rPr>
+            <w:fldChar w:fldCharType="separate"/>
+          </w:r>
+          <w:r>
+            <w:rPr>
+              <w:noProof/>
+            </w:rPr>
+            <w:t>10</w:t>
+          </w:r>
+          <w:r>
+            <w:rPr>
+              <w:noProof/>
+            </w:rPr>
+            <w:fldChar w:fldCharType="end"/>
+          </w:r>
         </w:p>
         <w:p>
           <w:pPr>
@@ -813,65 +752,58 @@
             <w:rPr>
               <w:rFonts w:asciiTheme="minorHAnsi" w:eastAsiaTheme="minorEastAsia" w:hAnsiTheme="minorHAnsi" w:cstheme="minorBidi"/>
               <w:noProof/>
+              <w:sz w:val="24"/>
+              <w:szCs w:val="24"/>
+              <w:lang w:eastAsia="ja-JP"/>
             </w:rPr>
           </w:pPr>
-          <w:hyperlink w:anchor="_Toc356394495" w:history="1">
-            <w:r>
-              <w:rPr>
-                <w:rStyle w:val="Hyperlink"/>
-                <w:noProof/>
-              </w:rPr>
-              <w:t>User Interface Design and Experience</w:t>
-            </w:r>
-            <w:r>
-              <w:rPr>
-                <w:noProof/>
-                <w:webHidden/>
-              </w:rPr>
-              <w:tab/>
-            </w:r>
-            <w:r>
-              <w:rPr>
-                <w:noProof/>
-                <w:webHidden/>
-              </w:rPr>
-              <w:fldChar w:fldCharType="begin"/>
-            </w:r>
-            <w:r>
-              <w:rPr>
-                <w:noProof/>
-                <w:webHidden/>
-              </w:rPr>
-              <w:instrText xml:space="preserve"> PAGEREF _Toc356394495 \h </w:instrText>
-            </w:r>
-            <w:r>
-              <w:rPr>
-                <w:noProof/>
-                <w:webHidden/>
-              </w:rPr>
-            </w:r>
-            <w:r>
-              <w:rPr>
-                <w:noProof/>
-                <w:webHidden/>
-              </w:rPr>
-              <w:fldChar w:fldCharType="separate"/>
-            </w:r>
-            <w:r>
-              <w:rPr>
-                <w:noProof/>
-                <w:webHidden/>
-              </w:rPr>
-              <w:t>10</w:t>
-            </w:r>
-            <w:r>
-              <w:rPr>
-                <w:noProof/>
-                <w:webHidden/>
-              </w:rPr>
-              <w:fldChar w:fldCharType="end"/>
-            </w:r>
-          </w:hyperlink>
+          <w:r>
+            <w:rPr>
+              <w:noProof/>
+            </w:rPr>
+            <w:t>User Interface Design and Experience</w:t>
+          </w:r>
+          <w:r>
+            <w:rPr>
+              <w:noProof/>
+            </w:rPr>
+            <w:tab/>
+          </w:r>
+          <w:r>
+            <w:rPr>
+              <w:noProof/>
+            </w:rPr>
+            <w:fldChar w:fldCharType="begin"/>
+          </w:r>
+          <w:r>
+            <w:rPr>
+              <w:noProof/>
+            </w:rPr>
+            <w:instrText xml:space="preserve"> PAGEREF _Toc230314578 \h </w:instrText>
+          </w:r>
+          <w:r>
+            <w:rPr>
+              <w:noProof/>
+            </w:rPr>
+          </w:r>
+          <w:r>
+            <w:rPr>
+              <w:noProof/>
+            </w:rPr>
+            <w:fldChar w:fldCharType="separate"/>
+          </w:r>
+          <w:r>
+            <w:rPr>
+              <w:noProof/>
+            </w:rPr>
+            <w:t>10</w:t>
+          </w:r>
+          <w:r>
+            <w:rPr>
+              <w:noProof/>
+            </w:rPr>
+            <w:fldChar w:fldCharType="end"/>
+          </w:r>
         </w:p>
         <w:p>
           <w:pPr>
@@ -882,65 +814,58 @@
             <w:rPr>
               <w:rFonts w:asciiTheme="minorHAnsi" w:eastAsiaTheme="minorEastAsia" w:hAnsiTheme="minorHAnsi" w:cstheme="minorBidi"/>
               <w:noProof/>
+              <w:sz w:val="24"/>
+              <w:szCs w:val="24"/>
+              <w:lang w:eastAsia="ja-JP"/>
             </w:rPr>
           </w:pPr>
-          <w:hyperlink w:anchor="_Toc356394496" w:history="1">
-            <w:r>
-              <w:rPr>
-                <w:rStyle w:val="Hyperlink"/>
-                <w:noProof/>
-              </w:rPr>
-              <w:t>Above and Beyond</w:t>
-            </w:r>
-            <w:r>
-              <w:rPr>
-                <w:noProof/>
-                <w:webHidden/>
-              </w:rPr>
-              <w:tab/>
-            </w:r>
-            <w:r>
-              <w:rPr>
-                <w:noProof/>
-                <w:webHidden/>
-              </w:rPr>
-              <w:fldChar w:fldCharType="begin"/>
-            </w:r>
-            <w:r>
-              <w:rPr>
-                <w:noProof/>
-                <w:webHidden/>
-              </w:rPr>
-              <w:instrText xml:space="preserve"> PAGEREF _Toc356394496 \h </w:instrText>
-            </w:r>
-            <w:r>
-              <w:rPr>
-                <w:noProof/>
-                <w:webHidden/>
-              </w:rPr>
-            </w:r>
-            <w:r>
-              <w:rPr>
-                <w:noProof/>
-                <w:webHidden/>
-              </w:rPr>
-              <w:fldChar w:fldCharType="separate"/>
-            </w:r>
-            <w:r>
-              <w:rPr>
-                <w:noProof/>
-                <w:webHidden/>
-              </w:rPr>
-              <w:t>11</w:t>
-            </w:r>
-            <w:r>
-              <w:rPr>
-                <w:noProof/>
-                <w:webHidden/>
-              </w:rPr>
-              <w:fldChar w:fldCharType="end"/>
-            </w:r>
-          </w:hyperlink>
+          <w:r>
+            <w:rPr>
+              <w:noProof/>
+            </w:rPr>
+            <w:t>Above and Beyond</w:t>
+          </w:r>
+          <w:r>
+            <w:rPr>
+              <w:noProof/>
+            </w:rPr>
+            <w:tab/>
+          </w:r>
+          <w:r>
+            <w:rPr>
+              <w:noProof/>
+            </w:rPr>
+            <w:fldChar w:fldCharType="begin"/>
+          </w:r>
+          <w:r>
+            <w:rPr>
+              <w:noProof/>
+            </w:rPr>
+            <w:instrText xml:space="preserve"> PAGEREF _Toc230314579 \h </w:instrText>
+          </w:r>
+          <w:r>
+            <w:rPr>
+              <w:noProof/>
+            </w:rPr>
+          </w:r>
+          <w:r>
+            <w:rPr>
+              <w:noProof/>
+            </w:rPr>
+            <w:fldChar w:fldCharType="separate"/>
+          </w:r>
+          <w:r>
+            <w:rPr>
+              <w:noProof/>
+            </w:rPr>
+            <w:t>11</w:t>
+          </w:r>
+          <w:r>
+            <w:rPr>
+              <w:noProof/>
+            </w:rPr>
+            <w:fldChar w:fldCharType="end"/>
+          </w:r>
         </w:p>
         <w:p>
           <w:r>
@@ -963,12 +888,12 @@
       <w:pPr>
         <w:pStyle w:val="Heading1"/>
       </w:pPr>
-      <w:bookmarkStart w:id="0" w:name="_Toc356394485"/>
+      <w:bookmarkStart w:id="1" w:name="_Toc230314568"/>
       <w:r>
         <w:lastRenderedPageBreak/>
         <w:t>Definition Statement</w:t>
       </w:r>
-      <w:bookmarkEnd w:id="0"/>
+      <w:bookmarkEnd w:id="1"/>
     </w:p>
     <w:p>
       <w:r>
@@ -1313,12 +1238,12 @@
       <w:pPr>
         <w:pStyle w:val="Heading2"/>
       </w:pPr>
-      <w:bookmarkStart w:id="1" w:name="_Toc356394486"/>
+      <w:bookmarkStart w:id="2" w:name="_Toc230314569"/>
       <w:r>
         <w:lastRenderedPageBreak/>
         <w:t>Market Research</w:t>
       </w:r>
-      <w:bookmarkEnd w:id="1"/>
+      <w:bookmarkEnd w:id="2"/>
     </w:p>
     <w:p>
       <w:pPr>
@@ -1326,11 +1251,19 @@
           <w:b/>
         </w:rPr>
       </w:pPr>
+      <w:proofErr w:type="spellStart"/>
       <w:r>
         <w:rPr>
           <w:b/>
         </w:rPr>
-        <w:t>MoneyBook (3.5 stars)</w:t>
+        <w:t>MoneyBook</w:t>
+      </w:r>
+      <w:proofErr w:type="spellEnd"/>
+      <w:r>
+        <w:rPr>
+          <w:b/>
+        </w:rPr>
+        <w:t xml:space="preserve"> (3.5 stars)</w:t>
       </w:r>
     </w:p>
     <w:p>
@@ -1338,18 +1271,102 @@
         <w:rPr>
           <w:highlight w:val="white"/>
         </w:rPr>
-        <w:t>Features: Handles expenses and income.  A handy overview of your previous transactions. Recording a transaction takes seconds. Rollover into following month. Number pad with calculation. Edit all your data at any time. Customizable categories. Set when your month starts. Switch between budget and salary mode. Progress over the previous months. Recurring monthly transactions.</w:t>
-      </w:r>
-    </w:p>
-    <w:p>
-      <w:r>
-        <w:t xml:space="preserve">Weaknesses: </w:t>
-      </w:r>
+        <w:t xml:space="preserve">Features: Handles expenses and income.  </w:t>
+      </w:r>
+      <w:proofErr w:type="gramStart"/>
       <w:r>
         <w:rPr>
           <w:highlight w:val="white"/>
         </w:rPr>
-        <w:t>You can only set a per month spending limit (or income) and watch your spendings go into different categories. Updating incomes changes past incomes as well.</w:t>
+        <w:t>A handy overview of your previous transactions.</w:t>
+      </w:r>
+      <w:proofErr w:type="gramEnd"/>
+      <w:r>
+        <w:rPr>
+          <w:highlight w:val="white"/>
+        </w:rPr>
+        <w:t xml:space="preserve"> Recording a transaction takes seconds. </w:t>
+      </w:r>
+      <w:proofErr w:type="gramStart"/>
+      <w:r>
+        <w:rPr>
+          <w:highlight w:val="white"/>
+        </w:rPr>
+        <w:t>Rollover into following month.</w:t>
+      </w:r>
+      <w:proofErr w:type="gramEnd"/>
+      <w:r>
+        <w:rPr>
+          <w:highlight w:val="white"/>
+        </w:rPr>
+        <w:t xml:space="preserve"> </w:t>
+      </w:r>
+      <w:proofErr w:type="gramStart"/>
+      <w:r>
+        <w:rPr>
+          <w:highlight w:val="white"/>
+        </w:rPr>
+        <w:t>Number pad with calculation.</w:t>
+      </w:r>
+      <w:proofErr w:type="gramEnd"/>
+      <w:r>
+        <w:rPr>
+          <w:highlight w:val="white"/>
+        </w:rPr>
+        <w:t xml:space="preserve"> Edit all your data at any time. Customizable categories. Set when your month starts. Switch between budget and salary mode. </w:t>
+      </w:r>
+      <w:proofErr w:type="gramStart"/>
+      <w:r>
+        <w:rPr>
+          <w:highlight w:val="white"/>
+        </w:rPr>
+        <w:t>Progress over the previous months.</w:t>
+      </w:r>
+      <w:proofErr w:type="gramEnd"/>
+      <w:r>
+        <w:rPr>
+          <w:highlight w:val="white"/>
+        </w:rPr>
+        <w:t xml:space="preserve"> Recurring monthly transactions.</w:t>
+      </w:r>
+    </w:p>
+    <w:p>
+      <w:r>
+        <w:t xml:space="preserve">Weaknesses: </w:t>
+      </w:r>
+      <w:r>
+        <w:rPr>
+          <w:highlight w:val="white"/>
+        </w:rPr>
+        <w:t xml:space="preserve">You can only set </w:t>
+      </w:r>
+      <w:proofErr w:type="gramStart"/>
+      <w:r>
+        <w:rPr>
+          <w:highlight w:val="white"/>
+        </w:rPr>
+        <w:t>a per</w:t>
+      </w:r>
+      <w:proofErr w:type="gramEnd"/>
+      <w:r>
+        <w:rPr>
+          <w:highlight w:val="white"/>
+        </w:rPr>
+        <w:t xml:space="preserve"> month spending limit (or income) and watch your </w:t>
+      </w:r>
+      <w:proofErr w:type="spellStart"/>
+      <w:r>
+        <w:rPr>
+          <w:highlight w:val="white"/>
+        </w:rPr>
+        <w:t>spendings</w:t>
+      </w:r>
+      <w:proofErr w:type="spellEnd"/>
+      <w:r>
+        <w:rPr>
+          <w:highlight w:val="white"/>
+        </w:rPr>
+        <w:t xml:space="preserve"> go into different categories. Updating incomes changes past incomes as well.</w:t>
       </w:r>
     </w:p>
     <w:p>
@@ -1363,11 +1380,19 @@
           <w:b/>
         </w:rPr>
       </w:pPr>
+      <w:proofErr w:type="spellStart"/>
       <w:r>
         <w:rPr>
           <w:b/>
         </w:rPr>
-        <w:t>Toshl (4 stars)</w:t>
+        <w:t>Toshl</w:t>
+      </w:r>
+      <w:proofErr w:type="spellEnd"/>
+      <w:r>
+        <w:rPr>
+          <w:b/>
+        </w:rPr>
+        <w:t xml:space="preserve"> (4 stars)</w:t>
       </w:r>
     </w:p>
     <w:p>
@@ -1375,7 +1400,21 @@
         <w:rPr>
           <w:highlight w:val="white"/>
         </w:rPr>
-        <w:t>Features: Compare the rate of your spending with the time of the month. One-time budgets, daily budgets, weekly budgets, bi-weekly budgets, monthly budgets, yearly budgets. Move remaining funds to the next budget. Learn from your budget history. Plan family bills for upcoming months and know how much you can spend. Works with any currency. Enter custom exchange rates.</w:t>
+        <w:t xml:space="preserve">Features: Compare the rate of your spending with the time of the month. </w:t>
+      </w:r>
+      <w:proofErr w:type="gramStart"/>
+      <w:r>
+        <w:rPr>
+          <w:highlight w:val="white"/>
+        </w:rPr>
+        <w:t>One-time budgets, daily budgets, weekly budgets, bi-weekly budgets, monthly budgets, yearly budgets.</w:t>
+      </w:r>
+      <w:proofErr w:type="gramEnd"/>
+      <w:r>
+        <w:rPr>
+          <w:highlight w:val="white"/>
+        </w:rPr>
+        <w:t xml:space="preserve"> Move remaining funds to the next budget. Learn from your budget history. Plan family bills for upcoming months and know how much you can spend. Works with any currency. Enter custom exchange rates.</w:t>
       </w:r>
     </w:p>
     <w:p>
@@ -1428,17 +1467,18 @@
       <w:pPr>
         <w:pStyle w:val="Heading2"/>
       </w:pPr>
-      <w:bookmarkStart w:id="2" w:name="_Toc356394487"/>
+      <w:bookmarkStart w:id="3" w:name="_Toc230314570"/>
       <w:r>
         <w:lastRenderedPageBreak/>
         <w:t>Sketches</w:t>
       </w:r>
-      <w:bookmarkEnd w:id="2"/>
+      <w:bookmarkEnd w:id="3"/>
     </w:p>
     <w:p>
       <w:r>
         <w:rPr>
           <w:noProof/>
+          <w:lang w:eastAsia="en-US"/>
         </w:rPr>
         <w:drawing>
           <wp:inline distT="0" distB="0" distL="0" distR="0" wp14:anchorId="2EC6F504" wp14:editId="21B259EB">
@@ -1484,12 +1524,12 @@
       <w:pPr>
         <w:pStyle w:val="Heading2"/>
       </w:pPr>
-      <w:bookmarkStart w:id="3" w:name="_Toc356394488"/>
+      <w:bookmarkStart w:id="4" w:name="_Toc230314571"/>
       <w:r>
         <w:lastRenderedPageBreak/>
         <w:t>Implementations</w:t>
       </w:r>
-      <w:bookmarkEnd w:id="3"/>
+      <w:bookmarkEnd w:id="4"/>
     </w:p>
     <w:p>
       <w:pPr>
@@ -1696,7 +1736,7 @@
       <w:pPr>
         <w:pStyle w:val="Heading1"/>
       </w:pPr>
-      <w:bookmarkStart w:id="4" w:name="_Toc356394489"/>
+      <w:bookmarkStart w:id="5" w:name="_Toc230314572"/>
       <w:r>
         <w:lastRenderedPageBreak/>
         <w:t>Current State of Im</w:t>
@@ -1704,7 +1744,7 @@
       <w:r>
         <w:t>plementation</w:t>
       </w:r>
-      <w:bookmarkEnd w:id="4"/>
+      <w:bookmarkEnd w:id="5"/>
     </w:p>
     <w:p>
       <w:r>
@@ -1719,7 +1759,6 @@
           <w:numId w:val="6"/>
         </w:numPr>
       </w:pPr>
-      <w:bookmarkStart w:id="5" w:name="_Toc356394490"/>
       <w:r>
         <w:t>Addition (logging) of food items</w:t>
       </w:r>
@@ -1776,13 +1815,14 @@
       <w:pPr>
         <w:pStyle w:val="Heading1"/>
       </w:pPr>
+      <w:bookmarkStart w:id="6" w:name="_Toc230314573"/>
       <w:r>
         <w:t>Future R</w:t>
       </w:r>
       <w:r>
         <w:t>eleases</w:t>
       </w:r>
-      <w:bookmarkEnd w:id="5"/>
+      <w:bookmarkEnd w:id="6"/>
       <w:r>
         <w:t xml:space="preserve"> </w:t>
       </w:r>
@@ -1873,7 +1913,15 @@
         </w:numPr>
       </w:pPr>
       <w:r>
-        <w:t>Local and iCloud backups of database</w:t>
+        <w:t xml:space="preserve">Local and </w:t>
+      </w:r>
+      <w:proofErr w:type="spellStart"/>
+      <w:r>
+        <w:t>iCloud</w:t>
+      </w:r>
+      <w:proofErr w:type="spellEnd"/>
+      <w:r>
+        <w:t xml:space="preserve"> backups of database</w:t>
       </w:r>
     </w:p>
     <w:p>
@@ -1921,12 +1969,12 @@
       <w:pPr>
         <w:pStyle w:val="Heading1"/>
       </w:pPr>
-      <w:bookmarkStart w:id="6" w:name="_Toc356394491"/>
+      <w:bookmarkStart w:id="7" w:name="_Toc230314574"/>
       <w:r>
         <w:lastRenderedPageBreak/>
         <w:t>Self Evaluation</w:t>
       </w:r>
-      <w:bookmarkEnd w:id="6"/>
+      <w:bookmarkEnd w:id="7"/>
     </w:p>
     <w:p>
       <w:r>
@@ -1959,11 +2007,11 @@
       <w:pPr>
         <w:pStyle w:val="Heading2"/>
       </w:pPr>
-      <w:bookmarkStart w:id="7" w:name="_Toc356394492"/>
+      <w:bookmarkStart w:id="8" w:name="_Toc230314575"/>
       <w:r>
         <w:t>Definition Statement and Features</w:t>
       </w:r>
-      <w:bookmarkEnd w:id="7"/>
+      <w:bookmarkEnd w:id="8"/>
     </w:p>
     <w:p>
       <w:r>
@@ -1991,18 +2039,19 @@
       <w:pPr>
         <w:pStyle w:val="Heading2"/>
       </w:pPr>
-      <w:bookmarkStart w:id="8" w:name="_Toc356394493"/>
+      <w:bookmarkStart w:id="9" w:name="_Toc230314576"/>
       <w:r>
         <w:lastRenderedPageBreak/>
         <w:t>iOS Software Design</w:t>
       </w:r>
-      <w:bookmarkEnd w:id="8"/>
+      <w:bookmarkEnd w:id="9"/>
     </w:p>
     <w:p/>
     <w:p>
       <w:r>
         <w:rPr>
           <w:noProof/>
+          <w:lang w:eastAsia="en-US"/>
         </w:rPr>
         <w:drawing>
           <wp:inline distT="0" distB="0" distL="0" distR="0" wp14:anchorId="2A152014" wp14:editId="0C83C824">
@@ -2068,8 +2117,13 @@
         <w:t>trol</w:t>
       </w:r>
       <w:r>
-        <w:t xml:space="preserve"> and ViewController</w:t>
-      </w:r>
+        <w:t xml:space="preserve"> and </w:t>
+      </w:r>
+      <w:proofErr w:type="spellStart"/>
+      <w:r>
+        <w:t>ViewController</w:t>
+      </w:r>
+      <w:proofErr w:type="spellEnd"/>
       <w:r>
         <w:t xml:space="preserve"> modules perform operations </w:t>
       </w:r>
@@ -2083,13 +2137,29 @@
         <w:t xml:space="preserve"> modules, then View modules</w:t>
       </w:r>
       <w:r>
-        <w:t xml:space="preserve"> (the xibs)</w:t>
-      </w:r>
-      <w:r>
-        <w:t xml:space="preserve"> are updated as needed. An example of this is when items are added into the database – the ViewCo</w:t>
-      </w:r>
-      <w:r>
-        <w:t xml:space="preserve">ntroller invokes the operations, which then performs operations on the model and the database, then updates the view with a message based upon the result of the operations. </w:t>
+        <w:t xml:space="preserve"> (the </w:t>
+      </w:r>
+      <w:proofErr w:type="spellStart"/>
+      <w:r>
+        <w:t>xibs</w:t>
+      </w:r>
+      <w:proofErr w:type="spellEnd"/>
+      <w:r>
+        <w:t>)</w:t>
+      </w:r>
+      <w:r>
+        <w:t xml:space="preserve"> are updated as needed. An example of this is when items are added into the database – the </w:t>
+      </w:r>
+      <w:proofErr w:type="spellStart"/>
+      <w:r>
+        <w:t>ViewCo</w:t>
+      </w:r>
+      <w:r>
+        <w:t>ntroller</w:t>
+      </w:r>
+      <w:proofErr w:type="spellEnd"/>
+      <w:r>
+        <w:t xml:space="preserve"> invokes the operations, which then performs operations on the model and the database, then updates the view with a message based upon the result of the operations. </w:t>
       </w:r>
     </w:p>
     <w:p>
@@ -2118,7 +2188,15 @@
         <w:t>, due to the lack of developer knowledge and time constraints, we have resorted to simple references between objects.</w:t>
       </w:r>
       <w:r>
-        <w:t xml:space="preserve"> Only a few of the ViewControllers use the Delegation pattern.</w:t>
+        <w:t xml:space="preserve"> Only a few of the </w:t>
+      </w:r>
+      <w:proofErr w:type="spellStart"/>
+      <w:r>
+        <w:t>ViewControllers</w:t>
+      </w:r>
+      <w:proofErr w:type="spellEnd"/>
+      <w:r>
+        <w:t xml:space="preserve"> use the Delegation pattern.</w:t>
       </w:r>
       <w:r>
         <w:t xml:space="preserve"> We plan on </w:t>
@@ -2126,8 +2204,6 @@
       <w:r>
         <w:t>refactoring</w:t>
       </w:r>
-      <w:bookmarkStart w:id="9" w:name="_GoBack"/>
-      <w:bookmarkEnd w:id="9"/>
       <w:r>
         <w:t xml:space="preserve"> this in a future release.</w:t>
       </w:r>
@@ -2157,7 +2233,15 @@
         <w:t>Gang of Four</w:t>
       </w:r>
       <w:r>
-        <w:t xml:space="preserve"> design patterns were also utilized; the application of these patterns is explained more in depth in the Above and Beyond section.</w:t>
+        <w:t xml:space="preserve"> design patterns were also utilized; the application of these patterns is explained more in depth in the </w:t>
+      </w:r>
+      <w:proofErr w:type="gramStart"/>
+      <w:r>
+        <w:t>Above</w:t>
+      </w:r>
+      <w:proofErr w:type="gramEnd"/>
+      <w:r>
+        <w:t xml:space="preserve"> and Beyond section.</w:t>
       </w:r>
     </w:p>
     <w:p>
@@ -2169,7 +2253,7 @@
       <w:pPr>
         <w:pStyle w:val="Heading2"/>
       </w:pPr>
-      <w:bookmarkStart w:id="10" w:name="_Toc356394494"/>
+      <w:bookmarkStart w:id="10" w:name="_Toc230314577"/>
       <w:r>
         <w:t>Database Modeling</w:t>
       </w:r>
@@ -2179,6 +2263,7 @@
       <w:r>
         <w:rPr>
           <w:noProof/>
+          <w:lang w:eastAsia="en-US"/>
         </w:rPr>
         <w:drawing>
           <wp:inline distT="0" distB="0" distL="0" distR="0" wp14:anchorId="3E66D1B1" wp14:editId="09874B0C">
@@ -2290,7 +2375,7 @@
       <w:pPr>
         <w:pStyle w:val="Heading2"/>
       </w:pPr>
-      <w:bookmarkStart w:id="11" w:name="_Toc356394495"/>
+      <w:bookmarkStart w:id="11" w:name="_Toc230314578"/>
       <w:r>
         <w:t>User Interface Design</w:t>
       </w:r>
@@ -2302,12 +2387,44 @@
     <w:p>
       <w:r>
         <w:lastRenderedPageBreak/>
-        <w:t>The appropriate ViewController objects were used in appropriate places; views that listed out items utilize UITableViewController and the different user modes (i.e. view items, log items) are easily accessible via the UITabViewController.</w:t>
-      </w:r>
-    </w:p>
-    <w:p>
-      <w:r>
-        <w:t>The sections of the TableViewControllers are separated if appropriate; the list of all items contains only one section, but the detailed view controllers have a section for each piece of data.</w:t>
+        <w:t xml:space="preserve">The appropriate </w:t>
+      </w:r>
+      <w:proofErr w:type="spellStart"/>
+      <w:r>
+        <w:t>ViewController</w:t>
+      </w:r>
+      <w:proofErr w:type="spellEnd"/>
+      <w:r>
+        <w:t xml:space="preserve"> objects were used in appropriate places; views that listed out items utilize </w:t>
+      </w:r>
+      <w:proofErr w:type="spellStart"/>
+      <w:r>
+        <w:t>UITableViewController</w:t>
+      </w:r>
+      <w:proofErr w:type="spellEnd"/>
+      <w:r>
+        <w:t xml:space="preserve"> and the different user modes (i.e. view items, log items) are easily accessible via the </w:t>
+      </w:r>
+      <w:proofErr w:type="spellStart"/>
+      <w:r>
+        <w:t>UITabViewController</w:t>
+      </w:r>
+      <w:proofErr w:type="spellEnd"/>
+      <w:r>
+        <w:t>.</w:t>
+      </w:r>
+    </w:p>
+    <w:p>
+      <w:r>
+        <w:t xml:space="preserve">The sections of the </w:t>
+      </w:r>
+      <w:proofErr w:type="spellStart"/>
+      <w:r>
+        <w:t>TableViewControllers</w:t>
+      </w:r>
+      <w:proofErr w:type="spellEnd"/>
+      <w:r>
+        <w:t xml:space="preserve"> are separated if appropriate; the list of all items contains only one section, but the detailed view controllers have a section for each piece of data.</w:t>
       </w:r>
     </w:p>
     <w:p>
@@ -2345,7 +2462,7 @@
       <w:pPr>
         <w:pStyle w:val="Heading2"/>
       </w:pPr>
-      <w:bookmarkStart w:id="12" w:name="_Toc356394496"/>
+      <w:bookmarkStart w:id="12" w:name="_Toc230314579"/>
       <w:r>
         <w:t>Above and Beyond</w:t>
       </w:r>
@@ -2427,7 +2544,31 @@
         </w:numPr>
       </w:pPr>
       <w:r>
-        <w:t>Automated unit tests were written using the SenTestKit framework, which is available in the iOS Software Development Kit (SDK) and can be run using the Test operation in XCode. These tests contained functions that needed to be tested (such as writing and retrieving from the database) and could be automatically run. Therefore, time spent on testing was reduced compared to the time it would have taken to manually test database and model subsystem functionality via running the app.</w:t>
+        <w:t xml:space="preserve">Automated unit tests were written using the </w:t>
+      </w:r>
+      <w:proofErr w:type="spellStart"/>
+      <w:r>
+        <w:t>SenTestKit</w:t>
+      </w:r>
+      <w:proofErr w:type="spellEnd"/>
+      <w:r>
+        <w:t xml:space="preserve"> framework, which is available in the </w:t>
+      </w:r>
+      <w:proofErr w:type="spellStart"/>
+      <w:r>
+        <w:t>iOS</w:t>
+      </w:r>
+      <w:proofErr w:type="spellEnd"/>
+      <w:r>
+        <w:t xml:space="preserve"> Software Development Kit (SDK) and can be run using the Test operation in </w:t>
+      </w:r>
+      <w:proofErr w:type="spellStart"/>
+      <w:r>
+        <w:t>XCode</w:t>
+      </w:r>
+      <w:proofErr w:type="spellEnd"/>
+      <w:r>
+        <w:t>. These tests contained functions that needed to be tested (such as writing and retrieving from the database) and could be automatically run. Therefore, time spent on testing was reduced compared to the time it would have taken to manually test database and model subsystem functionality via running the app.</w:t>
       </w:r>
       <w:r>
         <w:t xml:space="preserve"> </w:t>
@@ -2438,7 +2579,23 @@
     </w:p>
     <w:p>
       <w:r>
-        <w:t xml:space="preserve">We kept all development under automated source control using Git and Github. The </w:t>
+        <w:t xml:space="preserve">We kept all development under automated source control using </w:t>
+      </w:r>
+      <w:proofErr w:type="spellStart"/>
+      <w:r>
+        <w:t>Git</w:t>
+      </w:r>
+      <w:proofErr w:type="spellEnd"/>
+      <w:r>
+        <w:t xml:space="preserve"> and </w:t>
+      </w:r>
+      <w:proofErr w:type="spellStart"/>
+      <w:r>
+        <w:t>Github</w:t>
+      </w:r>
+      <w:proofErr w:type="spellEnd"/>
+      <w:r>
+        <w:t xml:space="preserve">. The </w:t>
       </w:r>
       <w:r>
         <w:t xml:space="preserve">source code and </w:t>
@@ -2460,7 +2617,23 @@
     </w:p>
     <w:p>
       <w:r>
-        <w:t xml:space="preserve">All item data is stored in a local SQLite3 database using the SQLite framework, which is included with the iOS SDK. The use of a SQLite database allows for the use of fast, optimized queries that </w:t>
+        <w:t xml:space="preserve">All item data is stored in a local SQLite3 database using the SQLite framework, which is included with the </w:t>
+      </w:r>
+      <w:proofErr w:type="spellStart"/>
+      <w:r>
+        <w:t>iOS</w:t>
+      </w:r>
+      <w:proofErr w:type="spellEnd"/>
+      <w:r>
+        <w:t xml:space="preserve"> SDK. The use of </w:t>
+      </w:r>
+      <w:proofErr w:type="gramStart"/>
+      <w:r>
+        <w:t>a</w:t>
+      </w:r>
+      <w:proofErr w:type="gramEnd"/>
+      <w:r>
+        <w:t xml:space="preserve"> SQLite database allows for the use of fast, optimized queries that </w:t>
       </w:r>
       <w:r>
         <w:lastRenderedPageBreak/>
@@ -2470,7 +2643,15 @@
         <w:t>ng valuable time and resources. I</w:t>
       </w:r>
       <w:r>
-        <w:t>n contrast, property lists load all of its data into memory upon application launch. Furthermore, the database allows the user to store as much information as the device can hold; a plist will only be able to store as much data as the device can load in memory</w:t>
+        <w:t xml:space="preserve">n contrast, property lists load all of its data into memory upon application launch. Furthermore, the database allows the user to store as much information as the device can hold; a </w:t>
+      </w:r>
+      <w:proofErr w:type="spellStart"/>
+      <w:r>
+        <w:t>plist</w:t>
+      </w:r>
+      <w:proofErr w:type="spellEnd"/>
+      <w:r>
+        <w:t xml:space="preserve"> will only be able to store as much data as the device can load in memory</w:t>
       </w:r>
       <w:r>
         <w:t xml:space="preserve"> before </w:t>
@@ -2526,7 +2707,15 @@
         <w:t xml:space="preserve"> when applied properly</w:t>
       </w:r>
       <w:r>
-        <w:t>. Furthermore, since these patterns have already been proven to work for specific problems, time spent on testing could potentially be reduced as developers do not have to verify if the pattern works</w:t>
+        <w:t xml:space="preserve">. Furthermore, since these patterns have already been proven to work for specific problems, time spent on testing could potentially be </w:t>
+      </w:r>
+      <w:proofErr w:type="gramStart"/>
+      <w:r>
+        <w:t>reduced</w:t>
+      </w:r>
+      <w:proofErr w:type="gramEnd"/>
+      <w:r>
+        <w:t xml:space="preserve"> as developers do not have to verify if the pattern works</w:t>
       </w:r>
       <w:r>
         <w:t xml:space="preserve"> and instead only validate if it works correctly</w:t>
@@ -2537,9 +2726,11 @@
       <w:r>
         <w:t xml:space="preserve"> (</w:t>
       </w:r>
+      <w:proofErr w:type="spellStart"/>
       <w:r>
         <w:t>RemoveItemCommand</w:t>
       </w:r>
+      <w:proofErr w:type="spellEnd"/>
       <w:r>
         <w:t xml:space="preserve">) </w:t>
       </w:r>
@@ -2547,17 +2738,24 @@
         <w:t>and the Façade pattern</w:t>
       </w:r>
       <w:r>
-        <w:t xml:space="preserve"> (ItemManage</w:t>
+        <w:t xml:space="preserve"> (</w:t>
+      </w:r>
+      <w:proofErr w:type="spellStart"/>
+      <w:r>
+        <w:t>ItemManage</w:t>
       </w:r>
       <w:r>
         <w:t>r</w:t>
       </w:r>
+      <w:proofErr w:type="spellEnd"/>
       <w:r>
         <w:t xml:space="preserve">, </w:t>
       </w:r>
+      <w:proofErr w:type="spellStart"/>
       <w:r>
         <w:t>DBManager</w:t>
       </w:r>
+      <w:proofErr w:type="spellEnd"/>
       <w:r>
         <w:t>)</w:t>
       </w:r>
@@ -2576,7 +2774,7 @@
 </file>
 
 <file path=word/endnotes.xml><?xml version="1.0" encoding="utf-8"?>
-<w:endnotes xmlns:wpc="http://schemas.microsoft.com/office/word/2010/wordprocessingCanvas" xmlns:mc="http://schemas.openxmlformats.org/markup-compatibility/2006" xmlns:o="urn:schemas-microsoft-com:office:office" xmlns:r="http://schemas.openxmlformats.org/officeDocument/2006/relationships" xmlns:m="http://schemas.openxmlformats.org/officeDocument/2006/math" xmlns:v="urn:schemas-microsoft-com:vml" xmlns:wp14="http://schemas.microsoft.com/office/word/2010/wordprocessingDrawing" xmlns:wp="http://schemas.openxmlformats.org/drawingml/2006/wordprocessingDrawing" xmlns:w10="urn:schemas-microsoft-com:office:word" xmlns:w="http://schemas.openxmlformats.org/wordprocessingml/2006/main" xmlns:w14="http://schemas.microsoft.com/office/word/2010/wordml" xmlns:wpg="http://schemas.microsoft.com/office/word/2010/wordprocessingGroup" xmlns:wpi="http://schemas.microsoft.com/office/word/2010/wordprocessingInk" xmlns:wne="http://schemas.microsoft.com/office/word/2006/wordml" xmlns:wps="http://schemas.microsoft.com/office/word/2010/wordprocessingShape" mc:Ignorable="w14 wp14">
+<w:endnotes xmlns:wpc="http://schemas.microsoft.com/office/word/2010/wordprocessingCanvas" xmlns:mo="http://schemas.microsoft.com/office/mac/office/2008/main" xmlns:mc="http://schemas.openxmlformats.org/markup-compatibility/2006" xmlns:mv="urn:schemas-microsoft-com:mac:vml" xmlns:o="urn:schemas-microsoft-com:office:office" xmlns:r="http://schemas.openxmlformats.org/officeDocument/2006/relationships" xmlns:m="http://schemas.openxmlformats.org/officeDocument/2006/math" xmlns:v="urn:schemas-microsoft-com:vml" xmlns:wp14="http://schemas.microsoft.com/office/word/2010/wordprocessingDrawing" xmlns:wp="http://schemas.openxmlformats.org/drawingml/2006/wordprocessingDrawing" xmlns:w10="urn:schemas-microsoft-com:office:word" xmlns:w="http://schemas.openxmlformats.org/wordprocessingml/2006/main" xmlns:w14="http://schemas.microsoft.com/office/word/2010/wordml" xmlns:wpg="http://schemas.microsoft.com/office/word/2010/wordprocessingGroup" xmlns:wpi="http://schemas.microsoft.com/office/word/2010/wordprocessingInk" xmlns:wne="http://schemas.microsoft.com/office/word/2006/wordml" xmlns:wps="http://schemas.microsoft.com/office/word/2010/wordprocessingShape" mc:Ignorable="w14 wp14">
   <w:endnote w:type="separator" w:id="-1">
     <w:p>
       <w:pPr>
@@ -2601,7 +2799,7 @@
 </file>
 
 <file path=word/footer1.xml><?xml version="1.0" encoding="utf-8"?>
-<w:ftr xmlns:wpc="http://schemas.microsoft.com/office/word/2010/wordprocessingCanvas" xmlns:mc="http://schemas.openxmlformats.org/markup-compatibility/2006" xmlns:o="urn:schemas-microsoft-com:office:office" xmlns:r="http://schemas.openxmlformats.org/officeDocument/2006/relationships" xmlns:m="http://schemas.openxmlformats.org/officeDocument/2006/math" xmlns:v="urn:schemas-microsoft-com:vml" xmlns:wp14="http://schemas.microsoft.com/office/word/2010/wordprocessingDrawing" xmlns:wp="http://schemas.openxmlformats.org/drawingml/2006/wordprocessingDrawing" xmlns:w10="urn:schemas-microsoft-com:office:word" xmlns:w="http://schemas.openxmlformats.org/wordprocessingml/2006/main" xmlns:w14="http://schemas.microsoft.com/office/word/2010/wordml" xmlns:wpg="http://schemas.microsoft.com/office/word/2010/wordprocessingGroup" xmlns:wpi="http://schemas.microsoft.com/office/word/2010/wordprocessingInk" xmlns:wne="http://schemas.microsoft.com/office/word/2006/wordml" xmlns:wps="http://schemas.microsoft.com/office/word/2010/wordprocessingShape" mc:Ignorable="w14 wp14">
+<w:ftr xmlns:wpc="http://schemas.microsoft.com/office/word/2010/wordprocessingCanvas" xmlns:mo="http://schemas.microsoft.com/office/mac/office/2008/main" xmlns:mc="http://schemas.openxmlformats.org/markup-compatibility/2006" xmlns:mv="urn:schemas-microsoft-com:mac:vml" xmlns:o="urn:schemas-microsoft-com:office:office" xmlns:r="http://schemas.openxmlformats.org/officeDocument/2006/relationships" xmlns:m="http://schemas.openxmlformats.org/officeDocument/2006/math" xmlns:v="urn:schemas-microsoft-com:vml" xmlns:wp14="http://schemas.microsoft.com/office/word/2010/wordprocessingDrawing" xmlns:wp="http://schemas.openxmlformats.org/drawingml/2006/wordprocessingDrawing" xmlns:w10="urn:schemas-microsoft-com:office:word" xmlns:w="http://schemas.openxmlformats.org/wordprocessingml/2006/main" xmlns:w14="http://schemas.microsoft.com/office/word/2010/wordml" xmlns:wpg="http://schemas.microsoft.com/office/word/2010/wordprocessingGroup" xmlns:wpi="http://schemas.microsoft.com/office/word/2010/wordprocessingInk" xmlns:wne="http://schemas.microsoft.com/office/word/2006/wordml" xmlns:wps="http://schemas.microsoft.com/office/word/2010/wordprocessingShape" mc:Ignorable="w14 wp14">
   <w:sdt>
     <w:sdtPr>
       <w:id w:val="977273759"/>
@@ -2634,7 +2832,7 @@
           <w:rPr>
             <w:noProof/>
           </w:rPr>
-          <w:t>9</w:t>
+          <w:t>2</w:t>
         </w:r>
         <w:r>
           <w:rPr>
@@ -2654,7 +2852,7 @@
 </file>
 
 <file path=word/footnotes.xml><?xml version="1.0" encoding="utf-8"?>
-<w:footnotes xmlns:wpc="http://schemas.microsoft.com/office/word/2010/wordprocessingCanvas" xmlns:mc="http://schemas.openxmlformats.org/markup-compatibility/2006" xmlns:o="urn:schemas-microsoft-com:office:office" xmlns:r="http://schemas.openxmlformats.org/officeDocument/2006/relationships" xmlns:m="http://schemas.openxmlformats.org/officeDocument/2006/math" xmlns:v="urn:schemas-microsoft-com:vml" xmlns:wp14="http://schemas.microsoft.com/office/word/2010/wordprocessingDrawing" xmlns:wp="http://schemas.openxmlformats.org/drawingml/2006/wordprocessingDrawing" xmlns:w10="urn:schemas-microsoft-com:office:word" xmlns:w="http://schemas.openxmlformats.org/wordprocessingml/2006/main" xmlns:w14="http://schemas.microsoft.com/office/word/2010/wordml" xmlns:wpg="http://schemas.microsoft.com/office/word/2010/wordprocessingGroup" xmlns:wpi="http://schemas.microsoft.com/office/word/2010/wordprocessingInk" xmlns:wne="http://schemas.microsoft.com/office/word/2006/wordml" xmlns:wps="http://schemas.microsoft.com/office/word/2010/wordprocessingShape" mc:Ignorable="w14 wp14">
+<w:footnotes xmlns:wpc="http://schemas.microsoft.com/office/word/2010/wordprocessingCanvas" xmlns:mo="http://schemas.microsoft.com/office/mac/office/2008/main" xmlns:mc="http://schemas.openxmlformats.org/markup-compatibility/2006" xmlns:mv="urn:schemas-microsoft-com:mac:vml" xmlns:o="urn:schemas-microsoft-com:office:office" xmlns:r="http://schemas.openxmlformats.org/officeDocument/2006/relationships" xmlns:m="http://schemas.openxmlformats.org/officeDocument/2006/math" xmlns:v="urn:schemas-microsoft-com:vml" xmlns:wp14="http://schemas.microsoft.com/office/word/2010/wordprocessingDrawing" xmlns:wp="http://schemas.openxmlformats.org/drawingml/2006/wordprocessingDrawing" xmlns:w10="urn:schemas-microsoft-com:office:word" xmlns:w="http://schemas.openxmlformats.org/wordprocessingml/2006/main" xmlns:w14="http://schemas.microsoft.com/office/word/2010/wordml" xmlns:wpg="http://schemas.microsoft.com/office/word/2010/wordprocessingGroup" xmlns:wpi="http://schemas.microsoft.com/office/word/2010/wordprocessingInk" xmlns:wne="http://schemas.microsoft.com/office/word/2006/wordml" xmlns:wps="http://schemas.microsoft.com/office/word/2010/wordprocessingShape" mc:Ignorable="w14 wp14">
   <w:footnote w:type="separator" w:id="-1">
     <w:p>
       <w:pPr>
@@ -2679,7 +2877,7 @@
 </file>
 
 <file path=word/numbering.xml><?xml version="1.0" encoding="utf-8"?>
-<w:numbering xmlns:wpc="http://schemas.microsoft.com/office/word/2010/wordprocessingCanvas" xmlns:mc="http://schemas.openxmlformats.org/markup-compatibility/2006" xmlns:o="urn:schemas-microsoft-com:office:office" xmlns:r="http://schemas.openxmlformats.org/officeDocument/2006/relationships" xmlns:m="http://schemas.openxmlformats.org/officeDocument/2006/math" xmlns:v="urn:schemas-microsoft-com:vml" xmlns:wp14="http://schemas.microsoft.com/office/word/2010/wordprocessingDrawing" xmlns:wp="http://schemas.openxmlformats.org/drawingml/2006/wordprocessingDrawing" xmlns:w10="urn:schemas-microsoft-com:office:word" xmlns:w="http://schemas.openxmlformats.org/wordprocessingml/2006/main" xmlns:w14="http://schemas.microsoft.com/office/word/2010/wordml" xmlns:wpg="http://schemas.microsoft.com/office/word/2010/wordprocessingGroup" xmlns:wpi="http://schemas.microsoft.com/office/word/2010/wordprocessingInk" xmlns:wne="http://schemas.microsoft.com/office/word/2006/wordml" xmlns:wps="http://schemas.microsoft.com/office/word/2010/wordprocessingShape" mc:Ignorable="w14 wp14">
+<w:numbering xmlns:wpc="http://schemas.microsoft.com/office/word/2010/wordprocessingCanvas" xmlns:mo="http://schemas.microsoft.com/office/mac/office/2008/main" xmlns:mc="http://schemas.openxmlformats.org/markup-compatibility/2006" xmlns:mv="urn:schemas-microsoft-com:mac:vml" xmlns:o="urn:schemas-microsoft-com:office:office" xmlns:r="http://schemas.openxmlformats.org/officeDocument/2006/relationships" xmlns:m="http://schemas.openxmlformats.org/officeDocument/2006/math" xmlns:v="urn:schemas-microsoft-com:vml" xmlns:wp14="http://schemas.microsoft.com/office/word/2010/wordprocessingDrawing" xmlns:wp="http://schemas.openxmlformats.org/drawingml/2006/wordprocessingDrawing" xmlns:w10="urn:schemas-microsoft-com:office:word" xmlns:w="http://schemas.openxmlformats.org/wordprocessingml/2006/main" xmlns:w14="http://schemas.microsoft.com/office/word/2010/wordml" xmlns:wpg="http://schemas.microsoft.com/office/word/2010/wordprocessingGroup" xmlns:wpi="http://schemas.microsoft.com/office/word/2010/wordprocessingInk" xmlns:wne="http://schemas.microsoft.com/office/word/2006/wordml" xmlns:wps="http://schemas.microsoft.com/office/word/2010/wordprocessingShape" mc:Ignorable="w14 wp14">
   <w:abstractNum w:abstractNumId="0">
     <w:nsid w:val="043D475C"/>
     <w:multiLevelType w:val="multilevel"/>
@@ -4586,7 +4784,7 @@
       </w:pPr>
     </w:pPrDefault>
   </w:docDefaults>
-  <w:latentStyles w:defLockedState="0" w:defUIPriority="99" w:defSemiHidden="1" w:defUnhideWhenUsed="1" w:defQFormat="0" w:count="267">
+  <w:latentStyles w:defLockedState="0" w:defUIPriority="99" w:defSemiHidden="1" w:defUnhideWhenUsed="1" w:defQFormat="0" w:count="276">
     <w:lsdException w:name="Normal" w:semiHidden="0" w:uiPriority="0" w:unhideWhenUsed="0" w:qFormat="1"/>
     <w:lsdException w:name="heading 1" w:semiHidden="0" w:uiPriority="9" w:unhideWhenUsed="0" w:qFormat="1"/>
     <w:lsdException w:name="heading 2" w:uiPriority="9" w:qFormat="1"/>
@@ -5522,7 +5720,7 @@
 </file>
 
 <file path=word/stylesWithEffects.xml><?xml version="1.0" encoding="utf-8"?>
-<w:styles xmlns:wpc="http://schemas.microsoft.com/office/word/2010/wordprocessingCanvas" xmlns:mc="http://schemas.openxmlformats.org/markup-compatibility/2006" xmlns:o="urn:schemas-microsoft-com:office:office" xmlns:r="http://schemas.openxmlformats.org/officeDocument/2006/relationships" xmlns:m="http://schemas.openxmlformats.org/officeDocument/2006/math" xmlns:v="urn:schemas-microsoft-com:vml" xmlns:wp14="http://schemas.microsoft.com/office/word/2010/wordprocessingDrawing" xmlns:wp="http://schemas.openxmlformats.org/drawingml/2006/wordprocessingDrawing" xmlns:w10="urn:schemas-microsoft-com:office:word" xmlns:w="http://schemas.openxmlformats.org/wordprocessingml/2006/main" xmlns:w14="http://schemas.microsoft.com/office/word/2010/wordml" xmlns:wpg="http://schemas.microsoft.com/office/word/2010/wordprocessingGroup" xmlns:wpi="http://schemas.microsoft.com/office/word/2010/wordprocessingInk" xmlns:wne="http://schemas.microsoft.com/office/word/2006/wordml" xmlns:wps="http://schemas.microsoft.com/office/word/2010/wordprocessingShape" mc:Ignorable="w14 wp14">
+<w:styles xmlns:wpc="http://schemas.microsoft.com/office/word/2010/wordprocessingCanvas" xmlns:mo="http://schemas.microsoft.com/office/mac/office/2008/main" xmlns:mc="http://schemas.openxmlformats.org/markup-compatibility/2006" xmlns:mv="urn:schemas-microsoft-com:mac:vml" xmlns:o="urn:schemas-microsoft-com:office:office" xmlns:r="http://schemas.openxmlformats.org/officeDocument/2006/relationships" xmlns:m="http://schemas.openxmlformats.org/officeDocument/2006/math" xmlns:v="urn:schemas-microsoft-com:vml" xmlns:wp14="http://schemas.microsoft.com/office/word/2010/wordprocessingDrawing" xmlns:wp="http://schemas.openxmlformats.org/drawingml/2006/wordprocessingDrawing" xmlns:w10="urn:schemas-microsoft-com:office:word" xmlns:w="http://schemas.openxmlformats.org/wordprocessingml/2006/main" xmlns:w14="http://schemas.microsoft.com/office/word/2010/wordml" xmlns:wpg="http://schemas.microsoft.com/office/word/2010/wordprocessingGroup" xmlns:wpi="http://schemas.microsoft.com/office/word/2010/wordprocessingInk" xmlns:wne="http://schemas.microsoft.com/office/word/2006/wordml" xmlns:wps="http://schemas.microsoft.com/office/word/2010/wordprocessingShape" mc:Ignorable="w14 wp14">
   <w:docDefaults>
     <w:rPrDefault>
       <w:rPr>
@@ -5538,7 +5736,7 @@
       </w:pPr>
     </w:pPrDefault>
   </w:docDefaults>
-  <w:latentStyles w:defLockedState="0" w:defUIPriority="99" w:defSemiHidden="1" w:defUnhideWhenUsed="1" w:defQFormat="0" w:count="267">
+  <w:latentStyles w:defLockedState="0" w:defUIPriority="99" w:defSemiHidden="1" w:defUnhideWhenUsed="1" w:defQFormat="0" w:count="276">
     <w:lsdException w:name="Normal" w:semiHidden="0" w:uiPriority="0" w:unhideWhenUsed="0" w:qFormat="1"/>
     <w:lsdException w:name="heading 1" w:semiHidden="0" w:uiPriority="9" w:unhideWhenUsed="0" w:qFormat="1"/>
     <w:lsdException w:name="heading 2" w:uiPriority="9" w:qFormat="1"/>
@@ -6763,7 +6961,7 @@
 </file>
 
 <file path=customXml/itemProps1.xml><?xml version="1.0" encoding="utf-8"?>
-<ds:datastoreItem xmlns:ds="http://schemas.openxmlformats.org/officeDocument/2006/customXml" ds:itemID="{00ADDA51-31E6-47A4-A95E-0BE6C036C951}">
+<ds:datastoreItem xmlns:ds="http://schemas.openxmlformats.org/officeDocument/2006/customXml" ds:itemID="{D21BE326-8BCD-B740-8EE9-AD87D8AF0E81}">
   <ds:schemaRefs>
     <ds:schemaRef ds:uri="http://schemas.openxmlformats.org/officeDocument/2006/bibliography"/>
   </ds:schemaRefs>

</xml_diff>